<commit_message>
Added questions of students.
</commit_message>
<xml_diff>
--- a/OperatorsLINQ.docx
+++ b/OperatorsLINQ.docx
@@ -201,6 +201,9 @@
           <w:numId w:val="1"/>
         </w:numPr>
       </w:pPr>
+      <w:r>
+        <w:t>Методы расширения.</w:t>
+      </w:r>
     </w:p>
     <w:p>
       <w:pPr>
@@ -3061,6 +3064,19 @@
       <w:bCs/>
     </w:rPr>
   </w:style>
+  <w:style w:type="character" w:styleId="HTML">
+    <w:name w:val="HTML Code"/>
+    <w:basedOn w:val="a0"/>
+    <w:uiPriority w:val="99"/>
+    <w:semiHidden/>
+    <w:unhideWhenUsed/>
+    <w:rsid w:val="001B1D5C"/>
+    <w:rPr>
+      <w:rFonts w:ascii="Courier New" w:eastAsia="Times New Roman" w:hAnsi="Courier New" w:cs="Courier New"/>
+      <w:sz w:val="20"/>
+      <w:szCs w:val="20"/>
+    </w:rPr>
+  </w:style>
 </w:styles>
 </file>
 

</xml_diff>

<commit_message>
Added Aggregation, filters(OfType), lookup.
</commit_message>
<xml_diff>
--- a/OperatorsLINQ.docx
+++ b/OperatorsLINQ.docx
@@ -2443,26 +2443,6 @@
           <w:t>https://learn.microsoft.com/ru-ru/dotnet/api/system.linq.enumerable?view=net-8.0</w:t>
         </w:r>
       </w:hyperlink>
-    </w:p>
-    <w:p>
-      <w:pPr>
-        <w:pStyle w:val="a3"/>
-        <w:numPr>
-          <w:ilvl w:val="2"/>
-          <w:numId w:val="1"/>
-        </w:numPr>
-      </w:pPr>
-      <w:r>
-        <w:t xml:space="preserve">Показать пример с </w:t>
-      </w:r>
-      <w:proofErr w:type="spellStart"/>
-      <w:r>
-        <w:rPr>
-          <w:lang w:val="en-US"/>
-        </w:rPr>
-        <w:t>SingleResult</w:t>
-      </w:r>
-      <w:proofErr w:type="spellEnd"/>
     </w:p>
     <w:p>
       <w:pPr>
@@ -2770,6 +2750,7 @@
   <w:style w:type="character" w:default="1" w:styleId="a0">
     <w:name w:val="Default Paragraph Font"/>
     <w:uiPriority w:val="1"/>
+    <w:semiHidden/>
     <w:unhideWhenUsed/>
   </w:style>
   <w:style w:type="table" w:default="1" w:styleId="a1">

</xml_diff>